<commit_message>
Adding week 2 material
</commit_message>
<xml_diff>
--- a/labs/Lab2/Lab2.docx
+++ b/labs/Lab2/Lab2.docx
@@ -380,12 +380,7 @@
         <w:t>old</w:t>
       </w:r>
       <w:r>
-        <w:t xml:space="preserve"> young computer scientists style a couple of webpages they have </w:t>
-      </w:r>
-      <w:bookmarkStart w:id="0" w:name="_GoBack"/>
-      <w:bookmarkEnd w:id="0"/>
-      <w:r>
-        <w:t>created.</w:t>
+        <w:t xml:space="preserve"> young computer scientists style a couple of webpages they have created.</w:t>
       </w:r>
     </w:p>
     <w:p>
@@ -761,7 +756,7 @@
               <w:t xml:space="preserve">/ </w:t>
             </w:r>
             <w:r>
-              <w:t>5</w:t>
+              <w:t>1</w:t>
             </w:r>
           </w:p>
         </w:tc>
@@ -803,7 +798,16 @@
               </w:rPr>
             </w:pPr>
             <w:r>
-              <w:t>Used at least one &lt;style&gt; tag in gohere.html</w:t>
+              <w:t xml:space="preserve">Used </w:t>
+            </w:r>
+            <w:r>
+              <w:t>a &lt;style&gt;</w:t>
+            </w:r>
+            <w:r>
+              <w:t xml:space="preserve"> tag in gohere.html</w:t>
+            </w:r>
+            <w:r>
+              <w:t xml:space="preserve"> (and possibly defined the “style” in different HTML tags)</w:t>
             </w:r>
           </w:p>
         </w:tc>
@@ -877,8 +881,13 @@
               <w:jc w:val="center"/>
             </w:pPr>
             <w:r>
-              <w:t>/1</w:t>
+              <w:t>/</w:t>
             </w:r>
+            <w:r>
+              <w:t>5</w:t>
+            </w:r>
+            <w:bookmarkStart w:id="0" w:name="_GoBack"/>
+            <w:bookmarkEnd w:id="0"/>
           </w:p>
         </w:tc>
       </w:tr>

</xml_diff>

<commit_message>
Adding Week 3 material soon...
</commit_message>
<xml_diff>
--- a/labs/Lab2/Lab2.docx
+++ b/labs/Lab2/Lab2.docx
@@ -77,8 +77,18 @@
           <w:sz w:val="30"/>
           <w:szCs w:val="30"/>
         </w:rPr>
-        <w:t>February 2</w:t>
-      </w:r>
+        <w:t xml:space="preserve">February </w:t>
+      </w:r>
+      <w:r>
+        <w:rPr>
+          <w:i/>
+          <w:sz w:val="30"/>
+          <w:szCs w:val="30"/>
+        </w:rPr>
+        <w:t>4</w:t>
+      </w:r>
+      <w:bookmarkStart w:id="0" w:name="_GoBack"/>
+      <w:bookmarkEnd w:id="0"/>
       <w:r>
         <w:rPr>
           <w:i/>
@@ -886,8 +896,6 @@
             <w:r>
               <w:t>5</w:t>
             </w:r>
-            <w:bookmarkStart w:id="0" w:name="_GoBack"/>
-            <w:bookmarkEnd w:id="0"/>
           </w:p>
         </w:tc>
       </w:tr>

</xml_diff>